<commit_message>
file system part edit
</commit_message>
<xml_diff>
--- a/os06_20160463_20160770_project2_design_report.docx
+++ b/os06_20160463_20160770_project2_design_report.docx
@@ -1,6 +1,6 @@
 
 <file path=word/document.xml><?xml version="1.0" encoding="utf-8"?>
-<w:document xmlns:wpc="http://schemas.microsoft.com/office/word/2010/wordprocessingCanvas" xmlns:mo="http://schemas.microsoft.com/office/mac/office/2008/main" xmlns:mc="http://schemas.openxmlformats.org/markup-compatibility/2006" xmlns:mv="urn:schemas-microsoft-com:mac:vml" xmlns:o="urn:schemas-microsoft-com:office:office" xmlns:r="http://schemas.openxmlformats.org/officeDocument/2006/relationships" xmlns:m="http://schemas.openxmlformats.org/officeDocument/2006/math" xmlns:v="urn:schemas-microsoft-com:vml" xmlns:wp14="http://schemas.microsoft.com/office/word/2010/wordprocessingDrawing" xmlns:wp="http://schemas.openxmlformats.org/drawingml/2006/wordprocessingDrawing" xmlns:w10="urn:schemas-microsoft-com:office:word" xmlns:w="http://schemas.openxmlformats.org/wordprocessingml/2006/main" xmlns:w14="http://schemas.microsoft.com/office/word/2010/wordml" xmlns:w15="http://schemas.microsoft.com/office/word/2012/wordml" xmlns:wpg="http://schemas.microsoft.com/office/word/2010/wordprocessingGroup" xmlns:wpi="http://schemas.microsoft.com/office/word/2010/wordprocessingInk" xmlns:wne="http://schemas.microsoft.com/office/word/2006/wordml" xmlns:wps="http://schemas.microsoft.com/office/word/2010/wordprocessingShape" mc:Ignorable="w14 w15 wp14">
+<w:document xmlns:wpc="http://schemas.microsoft.com/office/word/2010/wordprocessingCanvas" xmlns:cx="http://schemas.microsoft.com/office/drawing/2014/chartex" xmlns:mc="http://schemas.openxmlformats.org/markup-compatibility/2006" xmlns:o="urn:schemas-microsoft-com:office:office" xmlns:r="http://schemas.openxmlformats.org/officeDocument/2006/relationships" xmlns:m="http://schemas.openxmlformats.org/officeDocument/2006/math" xmlns:v="urn:schemas-microsoft-com:vml" xmlns:wp14="http://schemas.microsoft.com/office/word/2010/wordprocessingDrawing" xmlns:wp="http://schemas.openxmlformats.org/drawingml/2006/wordprocessingDrawing" xmlns:w10="urn:schemas-microsoft-com:office:word" xmlns:w="http://schemas.openxmlformats.org/wordprocessingml/2006/main" xmlns:w14="http://schemas.microsoft.com/office/word/2010/wordml" xmlns:w15="http://schemas.microsoft.com/office/word/2012/wordml" xmlns:w16se="http://schemas.microsoft.com/office/word/2015/wordml/symex" xmlns:wpg="http://schemas.microsoft.com/office/word/2010/wordprocessingGroup" xmlns:wpi="http://schemas.microsoft.com/office/word/2010/wordprocessingInk" xmlns:wne="http://schemas.microsoft.com/office/word/2006/wordml" xmlns:wps="http://schemas.microsoft.com/office/word/2010/wordprocessingShape" mc:Ignorable="w14 w15 w16se wp14">
   <w:body>
     <w:p>
       <w:pPr>
@@ -45,11 +45,19 @@
       <w:pPr>
         <w:jc w:val="right"/>
       </w:pPr>
-      <w:r>
-        <w:rPr>
-          <w:rFonts w:hint="eastAsia"/>
-        </w:rPr>
-        <w:t>성해빈,</w:t>
+      <w:proofErr w:type="spellStart"/>
+      <w:r>
+        <w:rPr>
+          <w:rFonts w:hint="eastAsia"/>
+        </w:rPr>
+        <w:t>성해빈</w:t>
+      </w:r>
+      <w:proofErr w:type="spellEnd"/>
+      <w:r>
+        <w:rPr>
+          <w:rFonts w:hint="eastAsia"/>
+        </w:rPr>
+        <w:t>,</w:t>
       </w:r>
       <w:r>
         <w:t xml:space="preserve"> </w:t>
@@ -80,7 +88,7 @@
     </w:p>
     <w:p>
       <w:pPr>
-        <w:pStyle w:val="ListParagraph"/>
+        <w:pStyle w:val="a3"/>
         <w:numPr>
           <w:ilvl w:val="0"/>
           <w:numId w:val="5"/>
@@ -100,7 +108,7 @@
     </w:p>
     <w:p>
       <w:pPr>
-        <w:pStyle w:val="ListParagraph"/>
+        <w:pStyle w:val="a3"/>
         <w:numPr>
           <w:ilvl w:val="1"/>
           <w:numId w:val="5"/>
@@ -113,13 +121,12 @@
     </w:p>
     <w:p>
       <w:pPr>
-        <w:pStyle w:val="ListParagraph"/>
+        <w:pStyle w:val="a3"/>
         <w:ind w:leftChars="0" w:left="1200"/>
       </w:pPr>
       <w:r>
         <w:rPr>
           <w:noProof/>
-          <w:lang w:eastAsia="en-US"/>
         </w:rPr>
         <w:drawing>
           <wp:inline distT="0" distB="0" distL="0" distR="0" wp14:anchorId="1965EB3B" wp14:editId="2380B8CF">
@@ -160,11 +167,16 @@
     </w:p>
     <w:p>
       <w:pPr>
-        <w:pStyle w:val="ListParagraph"/>
+        <w:pStyle w:val="a3"/>
         <w:ind w:leftChars="0" w:left="1200"/>
       </w:pPr>
-      <w:r>
-        <w:t xml:space="preserve">process.c </w:t>
+      <w:proofErr w:type="spellStart"/>
+      <w:r>
+        <w:t>process.c</w:t>
+      </w:r>
+      <w:proofErr w:type="spellEnd"/>
+      <w:r>
+        <w:t xml:space="preserve"> </w:t>
       </w:r>
       <w:r>
         <w:rPr>
@@ -181,8 +193,13 @@
         </w:rPr>
         <w:t xml:space="preserve">는 </w:t>
       </w:r>
-      <w:r>
-        <w:t>process_execute 함</w:t>
+      <w:proofErr w:type="spellStart"/>
+      <w:r>
+        <w:t>process_execute</w:t>
+      </w:r>
+      <w:proofErr w:type="spellEnd"/>
+      <w:r>
+        <w:t xml:space="preserve"> 함</w:t>
       </w:r>
       <w:r>
         <w:rPr>
@@ -244,8 +261,13 @@
         </w:rPr>
         <w:t xml:space="preserve">순히 </w:t>
       </w:r>
-      <w:r>
-        <w:t>fn_copy으</w:t>
+      <w:proofErr w:type="spellStart"/>
+      <w:r>
+        <w:t>fn_copy</w:t>
+      </w:r>
+      <w:proofErr w:type="spellEnd"/>
+      <w:r>
+        <w:t>으</w:t>
       </w:r>
       <w:r>
         <w:rPr>
@@ -262,8 +284,13 @@
         </w:rPr>
         <w:t xml:space="preserve">째로 따내서 </w:t>
       </w:r>
-      <w:r>
-        <w:t>thread_create의 aux,</w:t>
+      <w:proofErr w:type="spellStart"/>
+      <w:r>
+        <w:t>thread_create</w:t>
+      </w:r>
+      <w:proofErr w:type="spellEnd"/>
+      <w:r>
+        <w:t>의 aux,</w:t>
       </w:r>
       <w:r>
         <w:rPr>
@@ -376,8 +403,13 @@
         </w:rPr>
         <w:t xml:space="preserve">리 </w:t>
       </w:r>
-      <w:r>
-        <w:t>process_execute function에</w:t>
+      <w:proofErr w:type="spellStart"/>
+      <w:r>
+        <w:t>process_execute</w:t>
+      </w:r>
+      <w:proofErr w:type="spellEnd"/>
+      <w:r>
+        <w:t xml:space="preserve"> function에</w:t>
       </w:r>
       <w:r>
         <w:rPr>
@@ -394,8 +426,13 @@
         </w:rPr>
         <w:t xml:space="preserve">타입을 만들어, </w:t>
       </w:r>
-      <w:r>
-        <w:t>argv를 따</w:t>
+      <w:proofErr w:type="spellStart"/>
+      <w:r>
+        <w:t>argv</w:t>
+      </w:r>
+      <w:proofErr w:type="spellEnd"/>
+      <w:r>
+        <w:t>를 따</w:t>
       </w:r>
       <w:r>
         <w:rPr>
@@ -448,6 +485,7 @@
         </w:rPr>
         <w:t xml:space="preserve">가 </w:t>
       </w:r>
+      <w:proofErr w:type="spellStart"/>
       <w:r>
         <w:t>커</w:t>
       </w:r>
@@ -455,7 +493,14 @@
         <w:rPr>
           <w:rFonts w:hint="eastAsia"/>
         </w:rPr>
-        <w:t xml:space="preserve">맨드라고 </w:t>
+        <w:t>맨드라고</w:t>
+      </w:r>
+      <w:proofErr w:type="spellEnd"/>
+      <w:r>
+        <w:rPr>
+          <w:rFonts w:hint="eastAsia"/>
+        </w:rPr>
+        <w:t xml:space="preserve"> </w:t>
       </w:r>
       <w:r>
         <w:t>할 때</w:t>
@@ -472,8 +517,13 @@
         </w:rPr>
         <w:t xml:space="preserve"> </w:t>
       </w:r>
-      <w:r>
-        <w:t>Fn_copy[0] =</w:t>
+      <w:proofErr w:type="spellStart"/>
+      <w:r>
+        <w:t>Fn_copy</w:t>
+      </w:r>
+      <w:proofErr w:type="spellEnd"/>
+      <w:r>
+        <w:t>[0] =</w:t>
       </w:r>
       <w:r>
         <w:rPr>
@@ -491,7 +541,15 @@
         <w:t>ls</w:t>
       </w:r>
       <w:r>
-        <w:t>”, fn_copy[1] = “-l”,</w:t>
+        <w:t xml:space="preserve">”, </w:t>
+      </w:r>
+      <w:proofErr w:type="spellStart"/>
+      <w:r>
+        <w:t>fn_copy</w:t>
+      </w:r>
+      <w:proofErr w:type="spellEnd"/>
+      <w:r>
+        <w:t>[1] = “-l”,</w:t>
       </w:r>
       <w:r>
         <w:rPr>
@@ -499,8 +557,13 @@
         </w:rPr>
         <w:t xml:space="preserve"> </w:t>
       </w:r>
-      <w:r>
-        <w:t>fn_copy[2] = “foo”가 되</w:t>
+      <w:proofErr w:type="spellStart"/>
+      <w:r>
+        <w:t>fn_copy</w:t>
+      </w:r>
+      <w:proofErr w:type="spellEnd"/>
+      <w:r>
+        <w:t>[2] = “foo”가 되</w:t>
       </w:r>
       <w:r>
         <w:rPr>
@@ -544,8 +607,13 @@
         </w:rPr>
         <w:t xml:space="preserve">는 </w:t>
       </w:r>
-      <w:r>
-        <w:t xml:space="preserve">string.h </w:t>
+      <w:proofErr w:type="spellStart"/>
+      <w:r>
+        <w:t>string.h</w:t>
+      </w:r>
+      <w:proofErr w:type="spellEnd"/>
+      <w:r>
+        <w:t xml:space="preserve"> </w:t>
       </w:r>
       <w:r>
         <w:rPr>
@@ -553,9 +621,11 @@
         </w:rPr>
         <w:t xml:space="preserve">에 있는 </w:t>
       </w:r>
+      <w:proofErr w:type="spellStart"/>
       <w:r>
         <w:t>strtok_r</w:t>
       </w:r>
+      <w:proofErr w:type="spellEnd"/>
       <w:r>
         <w:rPr>
           <w:rFonts w:hint="eastAsia"/>
@@ -623,9 +693,11 @@
         </w:rPr>
         <w:t xml:space="preserve">열)은 </w:t>
       </w:r>
+      <w:proofErr w:type="spellStart"/>
       <w:r>
         <w:t>start_process</w:t>
       </w:r>
+      <w:proofErr w:type="spellEnd"/>
       <w:r>
         <w:rPr>
           <w:rFonts w:hint="eastAsia"/>
@@ -648,13 +720,27 @@
         <w:rPr>
           <w:rFonts w:hint="eastAsia"/>
         </w:rPr>
-        <w:t>어준다.</w:t>
-      </w:r>
-      <w:r>
-        <w:t>(file_name)</w:t>
-      </w:r>
-      <w:bookmarkStart w:id="0" w:name="_GoBack"/>
-      <w:bookmarkEnd w:id="0"/>
+        <w:t>어준다</w:t>
+      </w:r>
+      <w:proofErr w:type="gramStart"/>
+      <w:r>
+        <w:rPr>
+          <w:rFonts w:hint="eastAsia"/>
+        </w:rPr>
+        <w:t>.</w:t>
+      </w:r>
+      <w:r>
+        <w:t>(</w:t>
+      </w:r>
+      <w:proofErr w:type="spellStart"/>
+      <w:proofErr w:type="gramEnd"/>
+      <w:r>
+        <w:t>file_name</w:t>
+      </w:r>
+      <w:proofErr w:type="spellEnd"/>
+      <w:r>
+        <w:t>)</w:t>
+      </w:r>
       <w:r>
         <w:t xml:space="preserve"> 또 argument </w:t>
       </w:r>
@@ -715,11 +801,19 @@
         </w:rPr>
         <w:t xml:space="preserve">다. </w:t>
       </w:r>
-      <w:r>
-        <w:rPr>
-          <w:rFonts w:hint="eastAsia"/>
-        </w:rPr>
-        <w:t xml:space="preserve">intr_frame에 </w:t>
+      <w:proofErr w:type="spellStart"/>
+      <w:r>
+        <w:rPr>
+          <w:rFonts w:hint="eastAsia"/>
+        </w:rPr>
+        <w:t>intr_frame</w:t>
+      </w:r>
+      <w:proofErr w:type="spellEnd"/>
+      <w:r>
+        <w:rPr>
+          <w:rFonts w:hint="eastAsia"/>
+        </w:rPr>
+        <w:t xml:space="preserve">에 </w:t>
       </w:r>
       <w:r>
         <w:t>있</w:t>
@@ -730,9 +824,11 @@
         </w:rPr>
         <w:t xml:space="preserve">는 </w:t>
       </w:r>
+      <w:proofErr w:type="spellStart"/>
       <w:r>
         <w:t>esp</w:t>
       </w:r>
+      <w:proofErr w:type="spellEnd"/>
       <w:r>
         <w:rPr>
           <w:rFonts w:hint="eastAsia"/>
@@ -784,8 +880,13 @@
         </w:rPr>
         <w:t xml:space="preserve">분은 </w:t>
       </w:r>
-      <w:r>
-        <w:t xml:space="preserve">process.c </w:t>
+      <w:proofErr w:type="spellStart"/>
+      <w:r>
+        <w:t>process.c</w:t>
+      </w:r>
+      <w:proofErr w:type="spellEnd"/>
+      <w:r>
+        <w:t xml:space="preserve"> </w:t>
       </w:r>
       <w:r>
         <w:rPr>
@@ -802,9 +903,11 @@
         </w:rPr>
         <w:t xml:space="preserve">는 </w:t>
       </w:r>
+      <w:proofErr w:type="spellStart"/>
       <w:r>
         <w:t>start_process</w:t>
       </w:r>
+      <w:proofErr w:type="spellEnd"/>
       <w:r>
         <w:rPr>
           <w:rFonts w:hint="eastAsia"/>
@@ -823,7 +926,7 @@
     </w:p>
     <w:p>
       <w:pPr>
-        <w:pStyle w:val="ListParagraph"/>
+        <w:pStyle w:val="a3"/>
         <w:numPr>
           <w:ilvl w:val="1"/>
           <w:numId w:val="5"/>
@@ -839,7 +942,7 @@
     </w:p>
     <w:p>
       <w:pPr>
-        <w:pStyle w:val="ListParagraph"/>
+        <w:pStyle w:val="a3"/>
         <w:ind w:leftChars="0" w:left="1200"/>
       </w:pPr>
       <w:r>
@@ -853,13 +956,24 @@
         <w:t xml:space="preserve">어날 </w:t>
       </w:r>
       <w:r>
-        <w:t>때 메</w:t>
-      </w:r>
-      <w:r>
-        <w:rPr>
-          <w:rFonts w:hint="eastAsia"/>
-        </w:rPr>
-        <w:t xml:space="preserve">세지를 </w:t>
+        <w:t xml:space="preserve">때 </w:t>
+      </w:r>
+      <w:proofErr w:type="spellStart"/>
+      <w:r>
+        <w:t>메</w:t>
+      </w:r>
+      <w:r>
+        <w:rPr>
+          <w:rFonts w:hint="eastAsia"/>
+        </w:rPr>
+        <w:t>세지를</w:t>
+      </w:r>
+      <w:proofErr w:type="spellEnd"/>
+      <w:r>
+        <w:rPr>
+          <w:rFonts w:hint="eastAsia"/>
+        </w:rPr>
+        <w:t xml:space="preserve"> </w:t>
       </w:r>
       <w:r>
         <w:t>출</w:t>
@@ -885,8 +999,13 @@
         </w:rPr>
         <w:t xml:space="preserve">는 </w:t>
       </w:r>
-      <w:r>
-        <w:t>thread_exit 함</w:t>
+      <w:proofErr w:type="spellStart"/>
+      <w:r>
+        <w:t>thread_exit</w:t>
+      </w:r>
+      <w:proofErr w:type="spellEnd"/>
+      <w:r>
+        <w:t xml:space="preserve"> 함</w:t>
       </w:r>
       <w:r>
         <w:rPr>
@@ -951,8 +1070,13 @@
       <w:r>
         <w:t xml:space="preserve">thread name은 </w:t>
       </w:r>
-      <w:r>
-        <w:t>process_execute()</w:t>
+      <w:proofErr w:type="spellStart"/>
+      <w:r>
+        <w:t>process_execute</w:t>
+      </w:r>
+      <w:proofErr w:type="spellEnd"/>
+      <w:r>
+        <w:t>()</w:t>
       </w:r>
       <w:r>
         <w:rPr>
@@ -987,8 +1111,13 @@
         </w:rPr>
         <w:t xml:space="preserve">마디로 </w:t>
       </w:r>
-      <w:r>
-        <w:t>fn_copy[0]에 해</w:t>
+      <w:proofErr w:type="spellStart"/>
+      <w:r>
+        <w:t>fn_copy</w:t>
+      </w:r>
+      <w:proofErr w:type="spellEnd"/>
+      <w:r>
+        <w:t>[0]에 해</w:t>
       </w:r>
       <w:r>
         <w:rPr>
@@ -1023,6 +1152,7 @@
         </w:rPr>
         <w:t xml:space="preserve">만 </w:t>
       </w:r>
+      <w:proofErr w:type="spellStart"/>
       <w:r>
         <w:t>메</w:t>
       </w:r>
@@ -1030,7 +1160,14 @@
         <w:rPr>
           <w:rFonts w:hint="eastAsia"/>
         </w:rPr>
-        <w:t xml:space="preserve">세지를 </w:t>
+        <w:t>세지를</w:t>
+      </w:r>
+      <w:proofErr w:type="spellEnd"/>
+      <w:r>
+        <w:rPr>
+          <w:rFonts w:hint="eastAsia"/>
+        </w:rPr>
+        <w:t xml:space="preserve"> </w:t>
       </w:r>
       <w:r>
         <w:t>출</w:t>
@@ -1143,7 +1280,7 @@
     </w:p>
     <w:p>
       <w:pPr>
-        <w:pStyle w:val="ListParagraph"/>
+        <w:pStyle w:val="a3"/>
         <w:numPr>
           <w:ilvl w:val="0"/>
           <w:numId w:val="5"/>
@@ -1162,7 +1299,7 @@
     </w:p>
     <w:p>
       <w:pPr>
-        <w:pStyle w:val="ListParagraph"/>
+        <w:pStyle w:val="a3"/>
         <w:ind w:leftChars="0" w:left="760"/>
       </w:pPr>
       <w:r>
@@ -1174,27 +1311,33 @@
         </w:rPr>
         <w:t xml:space="preserve">은 </w:t>
       </w:r>
+      <w:proofErr w:type="spellStart"/>
       <w:r>
         <w:t>userprog</w:t>
       </w:r>
+      <w:proofErr w:type="spellEnd"/>
       <w:r>
         <w:rPr>
           <w:rFonts w:hint="eastAsia"/>
         </w:rPr>
         <w:t xml:space="preserve">디렉토리에 있는 </w:t>
       </w:r>
+      <w:proofErr w:type="spellStart"/>
       <w:r>
         <w:t>syscall.c</w:t>
       </w:r>
+      <w:proofErr w:type="spellEnd"/>
       <w:r>
         <w:rPr>
           <w:rFonts w:hint="eastAsia"/>
         </w:rPr>
         <w:t xml:space="preserve">와 </w:t>
       </w:r>
+      <w:proofErr w:type="spellStart"/>
       <w:r>
         <w:t>syscall.h</w:t>
       </w:r>
+      <w:proofErr w:type="spellEnd"/>
       <w:r>
         <w:rPr>
           <w:rFonts w:hint="eastAsia"/>
@@ -1210,9 +1353,11 @@
         </w:rPr>
         <w:t xml:space="preserve">는 </w:t>
       </w:r>
+      <w:proofErr w:type="spellStart"/>
       <w:r>
         <w:t>syscall_handler</w:t>
       </w:r>
+      <w:proofErr w:type="spellEnd"/>
       <w:r>
         <w:rPr>
           <w:rFonts w:hint="eastAsia"/>
@@ -1244,8 +1389,13 @@
         <w:t>다.</w:t>
       </w:r>
       <w:r>
-        <w:t xml:space="preserve"> Syscall</w:t>
-      </w:r>
+        <w:t xml:space="preserve"> </w:t>
+      </w:r>
+      <w:proofErr w:type="spellStart"/>
+      <w:r>
+        <w:t>Syscall</w:t>
+      </w:r>
+      <w:proofErr w:type="spellEnd"/>
       <w:r>
         <w:rPr>
           <w:rFonts w:hint="eastAsia"/>
@@ -1280,23 +1430,31 @@
         <w:t>는데,</w:t>
       </w:r>
       <w:r>
-        <w:t xml:space="preserve"> syscall-nr.h</w:t>
-      </w:r>
+        <w:t xml:space="preserve"> </w:t>
+      </w:r>
+      <w:proofErr w:type="spellStart"/>
+      <w:r>
+        <w:t>syscall-nr.h</w:t>
+      </w:r>
+      <w:proofErr w:type="spellEnd"/>
       <w:r>
         <w:rPr>
           <w:rFonts w:hint="eastAsia"/>
         </w:rPr>
         <w:t xml:space="preserve">에 번호들이 </w:t>
       </w:r>
+      <w:proofErr w:type="spellStart"/>
       <w:r>
         <w:t>enum</w:t>
       </w:r>
+      <w:proofErr w:type="spellEnd"/>
       <w:r>
         <w:rPr>
           <w:rFonts w:hint="eastAsia"/>
         </w:rPr>
         <w:t xml:space="preserve">으로 </w:t>
       </w:r>
+      <w:proofErr w:type="spellStart"/>
       <w:r>
         <w:t>저</w:t>
       </w:r>
@@ -1304,7 +1462,14 @@
         <w:rPr>
           <w:rFonts w:hint="eastAsia"/>
         </w:rPr>
-        <w:t>장돼있고,</w:t>
+        <w:t>장돼있고</w:t>
+      </w:r>
+      <w:proofErr w:type="spellEnd"/>
+      <w:r>
+        <w:rPr>
+          <w:rFonts w:hint="eastAsia"/>
+        </w:rPr>
+        <w:t>,</w:t>
       </w:r>
       <w:r>
         <w:rPr>
@@ -1313,8 +1478,13 @@
         <w:t xml:space="preserve"> </w:t>
       </w:r>
       <w:r>
-        <w:t>lib/user/syscall.c</w:t>
-      </w:r>
+        <w:t>lib/user/</w:t>
+      </w:r>
+      <w:proofErr w:type="spellStart"/>
+      <w:r>
+        <w:t>syscall.c</w:t>
+      </w:r>
+      <w:proofErr w:type="spellEnd"/>
       <w:r>
         <w:rPr>
           <w:rFonts w:hint="eastAsia"/>
@@ -1322,8 +1492,13 @@
         <w:t>에</w:t>
       </w:r>
       <w:r>
-        <w:t xml:space="preserve"> syscall</w:t>
-      </w:r>
+        <w:t xml:space="preserve"> </w:t>
+      </w:r>
+      <w:proofErr w:type="spellStart"/>
+      <w:r>
+        <w:t>syscall</w:t>
+      </w:r>
+      <w:proofErr w:type="spellEnd"/>
       <w:r>
         <w:rPr>
           <w:rFonts w:hint="eastAsia"/>
@@ -1339,6 +1514,7 @@
         </w:rPr>
         <w:t xml:space="preserve">자 </w:t>
       </w:r>
+      <w:proofErr w:type="spellStart"/>
       <w:r>
         <w:t>개</w:t>
       </w:r>
@@ -1346,7 +1522,14 @@
         <w:rPr>
           <w:rFonts w:hint="eastAsia"/>
         </w:rPr>
-        <w:t xml:space="preserve">수마다 </w:t>
+        <w:t>수마다</w:t>
+      </w:r>
+      <w:proofErr w:type="spellEnd"/>
+      <w:r>
+        <w:rPr>
+          <w:rFonts w:hint="eastAsia"/>
+        </w:rPr>
+        <w:t xml:space="preserve"> </w:t>
       </w:r>
       <w:r>
         <w:t>prototype</w:t>
@@ -1420,6 +1603,7 @@
         </w:rPr>
         <w:t xml:space="preserve">이 </w:t>
       </w:r>
+      <w:proofErr w:type="spellStart"/>
       <w:r>
         <w:t>정</w:t>
       </w:r>
@@ -1427,7 +1611,14 @@
         <w:rPr>
           <w:rFonts w:hint="eastAsia"/>
         </w:rPr>
-        <w:t xml:space="preserve">의되어있다. </w:t>
+        <w:t>의되어있다</w:t>
+      </w:r>
+      <w:proofErr w:type="spellEnd"/>
+      <w:r>
+        <w:rPr>
+          <w:rFonts w:hint="eastAsia"/>
+        </w:rPr>
+        <w:t xml:space="preserve">. </w:t>
       </w:r>
       <w:r>
         <w:t>interrupt frame</w:t>
@@ -1447,8 +1638,13 @@
         </w:rPr>
         <w:t xml:space="preserve">석해 무슨 </w:t>
       </w:r>
-      <w:r>
-        <w:t>syscall을 부</w:t>
+      <w:proofErr w:type="spellStart"/>
+      <w:r>
+        <w:t>syscall</w:t>
+      </w:r>
+      <w:proofErr w:type="spellEnd"/>
+      <w:r>
+        <w:t>을 부</w:t>
       </w:r>
       <w:r>
         <w:rPr>
@@ -1528,8 +1724,13 @@
         </w:rPr>
         <w:t xml:space="preserve">이 </w:t>
       </w:r>
-      <w:r>
-        <w:t>syscall handler</w:t>
+      <w:proofErr w:type="spellStart"/>
+      <w:r>
+        <w:t>syscall</w:t>
+      </w:r>
+      <w:proofErr w:type="spellEnd"/>
+      <w:r>
+        <w:t xml:space="preserve"> handler</w:t>
       </w:r>
       <w:r>
         <w:rPr>
@@ -1684,7 +1885,7 @@
     </w:p>
     <w:p>
       <w:pPr>
-        <w:pStyle w:val="ListParagraph"/>
+        <w:pStyle w:val="a3"/>
         <w:numPr>
           <w:ilvl w:val="1"/>
           <w:numId w:val="5"/>
@@ -1697,7 +1898,7 @@
     </w:p>
     <w:p>
       <w:pPr>
-        <w:pStyle w:val="ListParagraph"/>
+        <w:pStyle w:val="a3"/>
         <w:ind w:leftChars="600" w:left="1200"/>
       </w:pPr>
       <w:r>
@@ -1775,7 +1976,7 @@
     </w:p>
     <w:p>
       <w:pPr>
-        <w:pStyle w:val="ListParagraph"/>
+        <w:pStyle w:val="a3"/>
         <w:numPr>
           <w:ilvl w:val="1"/>
           <w:numId w:val="5"/>
@@ -1788,7 +1989,7 @@
     </w:p>
     <w:p>
       <w:pPr>
-        <w:pStyle w:val="ListParagraph"/>
+        <w:pStyle w:val="a3"/>
         <w:ind w:leftChars="0" w:left="1200"/>
       </w:pPr>
       <w:r>
@@ -1864,7 +2065,15 @@
         <w:t>함된다.</w:t>
       </w:r>
       <w:r>
-        <w:t xml:space="preserve"> Filesys directory</w:t>
+        <w:t xml:space="preserve"> </w:t>
+      </w:r>
+      <w:proofErr w:type="spellStart"/>
+      <w:r>
+        <w:t>Filesys</w:t>
+      </w:r>
+      <w:proofErr w:type="spellEnd"/>
+      <w:r>
+        <w:t xml:space="preserve"> directory</w:t>
       </w:r>
       <w:r>
         <w:rPr>
@@ -1872,9 +2081,19 @@
         </w:rPr>
         <w:t xml:space="preserve">와 </w:t>
       </w:r>
-      <w:r>
-        <w:t>filesys.h, file.h</w:t>
-      </w:r>
+      <w:proofErr w:type="spellStart"/>
+      <w:r>
+        <w:t>filesys.h</w:t>
+      </w:r>
+      <w:proofErr w:type="spellEnd"/>
+      <w:r>
+        <w:t xml:space="preserve">, </w:t>
+      </w:r>
+      <w:proofErr w:type="spellStart"/>
+      <w:r>
+        <w:t>file.h</w:t>
+      </w:r>
+      <w:proofErr w:type="spellEnd"/>
       <w:r>
         <w:rPr>
           <w:rFonts w:hint="eastAsia"/>
@@ -1967,7 +2186,7 @@
     </w:p>
     <w:p>
       <w:pPr>
-        <w:pStyle w:val="ListParagraph"/>
+        <w:pStyle w:val="a3"/>
         <w:numPr>
           <w:ilvl w:val="0"/>
           <w:numId w:val="5"/>
@@ -1986,7 +2205,7 @@
     </w:p>
     <w:p>
       <w:pPr>
-        <w:pStyle w:val="ListParagraph"/>
+        <w:pStyle w:val="a3"/>
         <w:numPr>
           <w:ilvl w:val="1"/>
           <w:numId w:val="5"/>
@@ -2011,7 +2230,7 @@
     </w:p>
     <w:p>
       <w:pPr>
-        <w:pStyle w:val="ListParagraph"/>
+        <w:pStyle w:val="a3"/>
         <w:ind w:leftChars="0" w:left="1200"/>
       </w:pPr>
       <w:r>
@@ -2200,6 +2419,7 @@
         </w:rPr>
         <w:t xml:space="preserve">을 </w:t>
       </w:r>
+      <w:proofErr w:type="spellStart"/>
       <w:r>
         <w:t>방</w:t>
       </w:r>
@@ -2207,7 +2427,14 @@
         <w:rPr>
           <w:rFonts w:hint="eastAsia"/>
         </w:rPr>
-        <w:t xml:space="preserve">지해야하며, </w:t>
+        <w:t>지해야하며</w:t>
+      </w:r>
+      <w:proofErr w:type="spellEnd"/>
+      <w:r>
+        <w:rPr>
+          <w:rFonts w:hint="eastAsia"/>
+        </w:rPr>
+        <w:t xml:space="preserve">, </w:t>
       </w:r>
       <w:r>
         <w:t>이</w:t>
@@ -2282,7 +2509,15 @@
         <w:t>황이다.</w:t>
       </w:r>
       <w:r>
-        <w:t xml:space="preserve"> file_deny_write() </w:t>
+        <w:t xml:space="preserve"> </w:t>
+      </w:r>
+      <w:proofErr w:type="spellStart"/>
+      <w:r>
+        <w:t>file_deny_write</w:t>
+      </w:r>
+      <w:proofErr w:type="spellEnd"/>
+      <w:r>
+        <w:t xml:space="preserve">() </w:t>
       </w:r>
       <w:r>
         <w:rPr>
@@ -2290,17 +2525,27 @@
         </w:rPr>
         <w:t xml:space="preserve">와 </w:t>
       </w:r>
+      <w:proofErr w:type="spellStart"/>
       <w:r>
         <w:t>file_allow_write</w:t>
       </w:r>
+      <w:proofErr w:type="spellEnd"/>
       <w:r>
         <w:t>()</w:t>
       </w:r>
-      <w:r>
-        <w:rPr>
-          <w:rFonts w:hint="eastAsia"/>
-        </w:rPr>
-        <w:t xml:space="preserve">를 </w:t>
+      <w:proofErr w:type="spellStart"/>
+      <w:r>
+        <w:rPr>
+          <w:rFonts w:hint="eastAsia"/>
+        </w:rPr>
+        <w:t>를</w:t>
+      </w:r>
+      <w:proofErr w:type="spellEnd"/>
+      <w:r>
+        <w:rPr>
+          <w:rFonts w:hint="eastAsia"/>
+        </w:rPr>
+        <w:t xml:space="preserve"> </w:t>
       </w:r>
       <w:r>
         <w:t>활</w:t>
@@ -2339,7 +2584,7 @@
     </w:p>
     <w:p>
       <w:pPr>
-        <w:pStyle w:val="ListParagraph"/>
+        <w:pStyle w:val="a3"/>
         <w:numPr>
           <w:ilvl w:val="0"/>
           <w:numId w:val="6"/>
@@ -2388,9 +2633,11 @@
         </w:rPr>
         <w:t xml:space="preserve">, </w:t>
       </w:r>
+      <w:proofErr w:type="spellStart"/>
       <w:r>
         <w:t>process.c</w:t>
       </w:r>
+      <w:proofErr w:type="spellEnd"/>
       <w:r>
         <w:rPr>
           <w:rFonts w:hint="eastAsia"/>
@@ -2406,8 +2653,13 @@
         </w:rPr>
         <w:t xml:space="preserve">는 </w:t>
       </w:r>
-      <w:r>
-        <w:t>process_execute()</w:t>
+      <w:proofErr w:type="spellStart"/>
+      <w:r>
+        <w:t>process_execute</w:t>
+      </w:r>
+      <w:proofErr w:type="spellEnd"/>
+      <w:r>
+        <w:t>()</w:t>
       </w:r>
       <w:r>
         <w:rPr>
@@ -2421,6 +2673,7 @@
         </w:rPr>
         <w:t xml:space="preserve">새로운 </w:t>
       </w:r>
+      <w:proofErr w:type="spellStart"/>
       <w:r>
         <w:t>쓰</w:t>
       </w:r>
@@ -2428,7 +2681,14 @@
         <w:rPr>
           <w:rFonts w:hint="eastAsia"/>
         </w:rPr>
-        <w:t xml:space="preserve">레드를 </w:t>
+        <w:t>레드를</w:t>
+      </w:r>
+      <w:proofErr w:type="spellEnd"/>
+      <w:r>
+        <w:rPr>
+          <w:rFonts w:hint="eastAsia"/>
+        </w:rPr>
+        <w:t xml:space="preserve"> </w:t>
       </w:r>
       <w:r>
         <w:t>생</w:t>
@@ -2476,7 +2736,15 @@
         <w:t>(</w:t>
       </w:r>
       <w:r>
-        <w:t>high)에 argv string이</w:t>
+        <w:t xml:space="preserve">high)에 </w:t>
+      </w:r>
+      <w:proofErr w:type="spellStart"/>
+      <w:r>
+        <w:t>argv</w:t>
+      </w:r>
+      <w:proofErr w:type="spellEnd"/>
+      <w:r>
+        <w:t xml:space="preserve"> string이</w:t>
       </w:r>
       <w:r>
         <w:rPr>
@@ -2509,8 +2777,16 @@
         <w:rPr>
           <w:rFonts w:hint="eastAsia"/>
         </w:rPr>
-        <w:t>고, argv</w:t>
-      </w:r>
+        <w:t xml:space="preserve">고, </w:t>
+      </w:r>
+      <w:proofErr w:type="spellStart"/>
+      <w:r>
+        <w:rPr>
+          <w:rFonts w:hint="eastAsia"/>
+        </w:rPr>
+        <w:t>argv</w:t>
+      </w:r>
+      <w:proofErr w:type="spellEnd"/>
       <w:r>
         <w:t xml:space="preserve"> string </w:t>
       </w:r>
@@ -2547,9 +2823,11 @@
         </w:rPr>
         <w:t xml:space="preserve"> </w:t>
       </w:r>
+      <w:proofErr w:type="spellStart"/>
       <w:r>
         <w:t>argc</w:t>
       </w:r>
+      <w:proofErr w:type="spellEnd"/>
       <w:r>
         <w:rPr>
           <w:rFonts w:hint="eastAsia"/>
@@ -2613,9 +2891,11 @@
         </w:rPr>
         <w:t xml:space="preserve">추고 </w:t>
       </w:r>
+      <w:proofErr w:type="spellStart"/>
       <w:r>
         <w:t>esp</w:t>
       </w:r>
+      <w:proofErr w:type="spellEnd"/>
       <w:r>
         <w:rPr>
           <w:rFonts w:hint="eastAsia"/>
@@ -2688,7 +2968,7 @@
     </w:p>
     <w:p>
       <w:pPr>
-        <w:pStyle w:val="ListParagraph"/>
+        <w:pStyle w:val="a3"/>
         <w:numPr>
           <w:ilvl w:val="0"/>
           <w:numId w:val="6"/>
@@ -2816,25 +3096,35 @@
         </w:rPr>
         <w:t xml:space="preserve"> </w:t>
       </w:r>
+      <w:proofErr w:type="spellStart"/>
       <w:r>
         <w:rPr>
           <w:sz w:val="22"/>
         </w:rPr>
-        <w:t xml:space="preserve">syscall_handler </w:t>
-      </w:r>
-      <w:r>
-        <w:rPr>
-          <w:rFonts w:hint="eastAsia"/>
+        <w:t>syscall_handler</w:t>
+      </w:r>
+      <w:proofErr w:type="spellEnd"/>
+      <w:r>
+        <w:rPr>
           <w:sz w:val="22"/>
         </w:rPr>
+        <w:t xml:space="preserve"> </w:t>
+      </w:r>
+      <w:r>
+        <w:rPr>
+          <w:rFonts w:hint="eastAsia"/>
+          <w:sz w:val="22"/>
+        </w:rPr>
         <w:t xml:space="preserve">가 </w:t>
       </w:r>
+      <w:proofErr w:type="spellStart"/>
       <w:r>
         <w:rPr>
           <w:sz w:val="22"/>
         </w:rPr>
         <w:t>syscall</w:t>
       </w:r>
+      <w:proofErr w:type="spellEnd"/>
       <w:r>
         <w:rPr>
           <w:rFonts w:hint="eastAsia"/>
@@ -2858,21 +3148,42 @@
     </w:p>
     <w:p>
       <w:pPr>
-        <w:pStyle w:val="ListParagraph"/>
+        <w:pStyle w:val="a3"/>
         <w:numPr>
           <w:ilvl w:val="0"/>
           <w:numId w:val="9"/>
         </w:numPr>
         <w:ind w:leftChars="0"/>
       </w:pPr>
-      <w:r>
-        <w:t xml:space="preserve">halt :  shutdown_power_off() </w:t>
-      </w:r>
-      <w:r>
-        <w:rPr>
-          <w:rFonts w:hint="eastAsia"/>
-        </w:rPr>
-        <w:t xml:space="preserve">를 </w:t>
+      <w:proofErr w:type="gramStart"/>
+      <w:r>
+        <w:t>halt :</w:t>
+      </w:r>
+      <w:proofErr w:type="gramEnd"/>
+      <w:r>
+        <w:t xml:space="preserve">  </w:t>
+      </w:r>
+      <w:proofErr w:type="spellStart"/>
+      <w:r>
+        <w:t>shutdown_power_off</w:t>
+      </w:r>
+      <w:proofErr w:type="spellEnd"/>
+      <w:r>
+        <w:t xml:space="preserve">() </w:t>
+      </w:r>
+      <w:proofErr w:type="spellStart"/>
+      <w:r>
+        <w:rPr>
+          <w:rFonts w:hint="eastAsia"/>
+        </w:rPr>
+        <w:t>를</w:t>
+      </w:r>
+      <w:proofErr w:type="spellEnd"/>
+      <w:r>
+        <w:rPr>
+          <w:rFonts w:hint="eastAsia"/>
+        </w:rPr>
+        <w:t xml:space="preserve"> </w:t>
       </w:r>
       <w:r>
         <w:t>부</w:t>
@@ -2886,12 +3197,14 @@
       <w:r>
         <w:t xml:space="preserve"> </w:t>
       </w:r>
+      <w:proofErr w:type="spellStart"/>
       <w:r>
         <w:rPr>
           <w:rFonts w:hint="eastAsia"/>
         </w:rPr>
         <w:t>PintOS</w:t>
       </w:r>
+      <w:proofErr w:type="spellEnd"/>
       <w:r>
         <w:rPr>
           <w:rFonts w:hint="eastAsia"/>
@@ -2910,15 +3223,20 @@
     </w:p>
     <w:p>
       <w:pPr>
-        <w:pStyle w:val="ListParagraph"/>
+        <w:pStyle w:val="a3"/>
         <w:numPr>
           <w:ilvl w:val="0"/>
           <w:numId w:val="9"/>
         </w:numPr>
         <w:ind w:leftChars="0"/>
       </w:pPr>
-      <w:r>
-        <w:t>exit : user program</w:t>
+      <w:proofErr w:type="gramStart"/>
+      <w:r>
+        <w:t>exit :</w:t>
+      </w:r>
+      <w:proofErr w:type="gramEnd"/>
+      <w:r>
+        <w:t xml:space="preserve"> user program</w:t>
       </w:r>
       <w:r>
         <w:rPr>
@@ -2938,15 +3256,20 @@
     </w:p>
     <w:p>
       <w:pPr>
-        <w:pStyle w:val="ListParagraph"/>
+        <w:pStyle w:val="a3"/>
         <w:numPr>
           <w:ilvl w:val="0"/>
           <w:numId w:val="9"/>
         </w:numPr>
         <w:ind w:leftChars="0"/>
       </w:pPr>
-      <w:r>
-        <w:t xml:space="preserve">exec : </w:t>
+      <w:proofErr w:type="gramStart"/>
+      <w:r>
+        <w:t>exec :</w:t>
+      </w:r>
+      <w:proofErr w:type="gramEnd"/>
+      <w:r>
+        <w:t xml:space="preserve"> </w:t>
       </w:r>
       <w:r>
         <w:t>executable (ELF)</w:t>
@@ -2969,15 +3292,20 @@
     </w:p>
     <w:p>
       <w:pPr>
-        <w:pStyle w:val="ListParagraph"/>
+        <w:pStyle w:val="a3"/>
         <w:numPr>
           <w:ilvl w:val="0"/>
           <w:numId w:val="9"/>
         </w:numPr>
         <w:ind w:leftChars="0"/>
       </w:pPr>
-      <w:r>
-        <w:t xml:space="preserve">wait : </w:t>
+      <w:proofErr w:type="gramStart"/>
+      <w:r>
+        <w:t>wait :</w:t>
+      </w:r>
+      <w:proofErr w:type="gramEnd"/>
+      <w:r>
+        <w:t xml:space="preserve"> </w:t>
       </w:r>
       <w:r>
         <w:rPr>
@@ -2985,9 +3313,11 @@
         </w:rPr>
         <w:t xml:space="preserve">특정 </w:t>
       </w:r>
+      <w:proofErr w:type="spellStart"/>
       <w:r>
         <w:t>pid</w:t>
       </w:r>
+      <w:proofErr w:type="spellEnd"/>
       <w:r>
         <w:rPr>
           <w:rFonts w:hint="eastAsia"/>
@@ -3042,15 +3372,20 @@
     </w:p>
     <w:p>
       <w:pPr>
-        <w:pStyle w:val="ListParagraph"/>
+        <w:pStyle w:val="a3"/>
         <w:numPr>
           <w:ilvl w:val="0"/>
           <w:numId w:val="9"/>
         </w:numPr>
         <w:ind w:leftChars="0"/>
       </w:pPr>
-      <w:r>
-        <w:t>create : file</w:t>
+      <w:proofErr w:type="gramStart"/>
+      <w:r>
+        <w:t>create :</w:t>
+      </w:r>
+      <w:proofErr w:type="gramEnd"/>
+      <w:r>
+        <w:t xml:space="preserve"> file</w:t>
       </w:r>
       <w:r>
         <w:rPr>
@@ -3070,15 +3405,20 @@
     </w:p>
     <w:p>
       <w:pPr>
-        <w:pStyle w:val="ListParagraph"/>
+        <w:pStyle w:val="a3"/>
         <w:numPr>
           <w:ilvl w:val="0"/>
           <w:numId w:val="9"/>
         </w:numPr>
         <w:ind w:leftChars="0"/>
       </w:pPr>
-      <w:r>
-        <w:t>remove : file</w:t>
+      <w:proofErr w:type="gramStart"/>
+      <w:r>
+        <w:t>remove :</w:t>
+      </w:r>
+      <w:proofErr w:type="gramEnd"/>
+      <w:r>
+        <w:t xml:space="preserve"> file</w:t>
       </w:r>
       <w:r>
         <w:rPr>
@@ -3089,15 +3429,20 @@
     </w:p>
     <w:p>
       <w:pPr>
-        <w:pStyle w:val="ListParagraph"/>
+        <w:pStyle w:val="a3"/>
         <w:numPr>
           <w:ilvl w:val="0"/>
           <w:numId w:val="9"/>
         </w:numPr>
         <w:ind w:leftChars="0"/>
       </w:pPr>
-      <w:r>
-        <w:t>open : file open</w:t>
+      <w:proofErr w:type="gramStart"/>
+      <w:r>
+        <w:t>open :</w:t>
+      </w:r>
+      <w:proofErr w:type="gramEnd"/>
+      <w:r>
+        <w:t xml:space="preserve"> file open</w:t>
       </w:r>
       <w:r>
         <w:rPr>
@@ -3135,15 +3480,25 @@
     </w:p>
     <w:p>
       <w:pPr>
-        <w:pStyle w:val="ListParagraph"/>
+        <w:pStyle w:val="a3"/>
         <w:numPr>
           <w:ilvl w:val="0"/>
           <w:numId w:val="9"/>
         </w:numPr>
         <w:ind w:leftChars="0"/>
       </w:pPr>
-      <w:r>
-        <w:t xml:space="preserve">filesize : </w:t>
+      <w:proofErr w:type="spellStart"/>
+      <w:proofErr w:type="gramStart"/>
+      <w:r>
+        <w:t>filesize</w:t>
+      </w:r>
+      <w:proofErr w:type="spellEnd"/>
+      <w:r>
+        <w:t xml:space="preserve"> :</w:t>
+      </w:r>
+      <w:proofErr w:type="gramEnd"/>
+      <w:r>
+        <w:t xml:space="preserve"> </w:t>
       </w:r>
       <w:r>
         <w:rPr>
@@ -3190,15 +3545,20 @@
     </w:p>
     <w:p>
       <w:pPr>
-        <w:pStyle w:val="ListParagraph"/>
+        <w:pStyle w:val="a3"/>
         <w:numPr>
           <w:ilvl w:val="0"/>
           <w:numId w:val="9"/>
         </w:numPr>
         <w:ind w:leftChars="0"/>
       </w:pPr>
-      <w:r>
-        <w:t>read : file -&gt;</w:t>
+      <w:proofErr w:type="gramStart"/>
+      <w:r>
+        <w:t>read :</w:t>
+      </w:r>
+      <w:proofErr w:type="gramEnd"/>
+      <w:r>
+        <w:t xml:space="preserve"> file -&gt;</w:t>
       </w:r>
       <w:r>
         <w:rPr>
@@ -3218,15 +3578,20 @@
     </w:p>
     <w:p>
       <w:pPr>
-        <w:pStyle w:val="ListParagraph"/>
+        <w:pStyle w:val="a3"/>
         <w:numPr>
           <w:ilvl w:val="0"/>
           <w:numId w:val="9"/>
         </w:numPr>
         <w:ind w:leftChars="0"/>
       </w:pPr>
-      <w:r>
-        <w:t>write : buffer -&gt; file</w:t>
+      <w:proofErr w:type="gramStart"/>
+      <w:r>
+        <w:t>write :</w:t>
+      </w:r>
+      <w:proofErr w:type="gramEnd"/>
+      <w:r>
+        <w:t xml:space="preserve"> buffer -&gt; file</w:t>
       </w:r>
       <w:r>
         <w:rPr>
@@ -3255,15 +3620,20 @@
     </w:p>
     <w:p>
       <w:pPr>
-        <w:pStyle w:val="ListParagraph"/>
+        <w:pStyle w:val="a3"/>
         <w:numPr>
           <w:ilvl w:val="0"/>
           <w:numId w:val="9"/>
         </w:numPr>
         <w:ind w:leftChars="0"/>
       </w:pPr>
-      <w:r>
-        <w:t xml:space="preserve">seek : file </w:t>
+      <w:proofErr w:type="gramStart"/>
+      <w:r>
+        <w:t>seek :</w:t>
+      </w:r>
+      <w:proofErr w:type="gramEnd"/>
+      <w:r>
+        <w:t xml:space="preserve"> file </w:t>
       </w:r>
       <w:r>
         <w:rPr>
@@ -3310,15 +3680,20 @@
     </w:p>
     <w:p>
       <w:pPr>
-        <w:pStyle w:val="ListParagraph"/>
+        <w:pStyle w:val="a3"/>
         <w:numPr>
           <w:ilvl w:val="0"/>
           <w:numId w:val="9"/>
         </w:numPr>
         <w:ind w:leftChars="0"/>
       </w:pPr>
-      <w:r>
-        <w:t xml:space="preserve">tell : </w:t>
+      <w:proofErr w:type="gramStart"/>
+      <w:r>
+        <w:t>tell :</w:t>
+      </w:r>
+      <w:proofErr w:type="gramEnd"/>
+      <w:r>
+        <w:t xml:space="preserve"> </w:t>
       </w:r>
       <w:r>
         <w:rPr>
@@ -3353,6 +3728,7 @@
         </w:rPr>
         <w:t xml:space="preserve">는 값을 </w:t>
       </w:r>
+      <w:proofErr w:type="spellStart"/>
       <w:r>
         <w:t>리</w:t>
       </w:r>
@@ -3360,20 +3736,32 @@
         <w:rPr>
           <w:rFonts w:hint="eastAsia"/>
         </w:rPr>
-        <w:t>턴한다.</w:t>
+        <w:t>턴한다</w:t>
+      </w:r>
+      <w:proofErr w:type="spellEnd"/>
+      <w:r>
+        <w:rPr>
+          <w:rFonts w:hint="eastAsia"/>
+        </w:rPr>
+        <w:t>.</w:t>
       </w:r>
     </w:p>
     <w:p>
       <w:pPr>
-        <w:pStyle w:val="ListParagraph"/>
+        <w:pStyle w:val="a3"/>
         <w:numPr>
           <w:ilvl w:val="0"/>
           <w:numId w:val="9"/>
         </w:numPr>
         <w:ind w:leftChars="0"/>
       </w:pPr>
-      <w:r>
-        <w:t>close : file</w:t>
+      <w:proofErr w:type="gramStart"/>
+      <w:r>
+        <w:t>close :</w:t>
+      </w:r>
+      <w:proofErr w:type="gramEnd"/>
+      <w:r>
+        <w:t xml:space="preserve"> file</w:t>
       </w:r>
       <w:r>
         <w:rPr>
@@ -3393,7 +3781,7 @@
     </w:p>
     <w:p>
       <w:pPr>
-        <w:pStyle w:val="ListParagraph"/>
+        <w:pStyle w:val="a3"/>
         <w:numPr>
           <w:ilvl w:val="0"/>
           <w:numId w:val="6"/>
@@ -3414,6 +3802,64 @@
       <w:pPr>
         <w:ind w:left="760"/>
       </w:pPr>
+      <w:proofErr w:type="spellStart"/>
+      <w:r>
+        <w:rPr>
+          <w:rFonts w:hint="eastAsia"/>
+        </w:rPr>
+        <w:t>Pin</w:t>
+      </w:r>
+      <w:r>
+        <w:t>t</w:t>
+      </w:r>
+      <w:r>
+        <w:rPr>
+          <w:rFonts w:hint="eastAsia"/>
+        </w:rPr>
+        <w:t>OS</w:t>
+      </w:r>
+      <w:proofErr w:type="spellEnd"/>
+      <w:r>
+        <w:rPr>
+          <w:rFonts w:hint="eastAsia"/>
+        </w:rPr>
+        <w:t xml:space="preserve">는 </w:t>
+      </w:r>
+      <w:r>
+        <w:t xml:space="preserve">file </w:t>
+      </w:r>
+      <w:r>
+        <w:t>system</w:t>
+      </w:r>
+      <w:r>
+        <w:rPr>
+          <w:rFonts w:hint="eastAsia"/>
+        </w:rPr>
+        <w:t>을 구현하는 것이 아니므로</w:t>
+      </w:r>
+      <w:r>
+        <w:rPr>
+          <w:rFonts w:hint="eastAsia"/>
+        </w:rPr>
+        <w:t xml:space="preserve"> 기본적으로 </w:t>
+      </w:r>
+      <w:proofErr w:type="spellStart"/>
+      <w:r>
+        <w:t>filesys</w:t>
+      </w:r>
+      <w:proofErr w:type="spellEnd"/>
+      <w:r>
+        <w:rPr>
+          <w:rFonts w:hint="eastAsia"/>
+        </w:rPr>
+        <w:t>에</w:t>
+      </w:r>
+      <w:r>
+        <w:rPr>
+          <w:rFonts w:hint="eastAsia"/>
+        </w:rPr>
+        <w:t xml:space="preserve"> 필요한 </w:t>
+      </w:r>
       <w:r>
         <w:t>file system</w:t>
       </w:r>
@@ -3421,17 +3867,15 @@
         <w:rPr>
           <w:rFonts w:hint="eastAsia"/>
         </w:rPr>
-        <w:t xml:space="preserve">은 기본적으로 </w:t>
-      </w:r>
-      <w:r>
-        <w:t>filesys</w:t>
-      </w:r>
-      <w:r>
-        <w:rPr>
-          <w:rFonts w:hint="eastAsia"/>
-        </w:rPr>
-        <w:t xml:space="preserve">에 </w:t>
-      </w:r>
+        <w:t>이</w:t>
+      </w:r>
+      <w:r>
+        <w:rPr>
+          <w:rFonts w:hint="eastAsia"/>
+        </w:rPr>
+        <w:t xml:space="preserve"> </w:t>
+      </w:r>
+      <w:proofErr w:type="spellStart"/>
       <w:r>
         <w:t>구</w:t>
       </w:r>
@@ -3439,7 +3883,20 @@
         <w:rPr>
           <w:rFonts w:hint="eastAsia"/>
         </w:rPr>
-        <w:t xml:space="preserve">현되어있어, </w:t>
+        <w:t>현되어있다</w:t>
+      </w:r>
+      <w:proofErr w:type="spellEnd"/>
+      <w:r>
+        <w:rPr>
+          <w:rFonts w:hint="eastAsia"/>
+        </w:rPr>
+        <w:t>.</w:t>
+      </w:r>
+      <w:r>
+        <w:rPr>
+          <w:rFonts w:hint="eastAsia"/>
+        </w:rPr>
+        <w:t xml:space="preserve"> </w:t>
       </w:r>
       <w:r>
         <w:t>이</w:t>
@@ -3487,14 +3944,74 @@
         <w:t xml:space="preserve">용하기만 하면 </w:t>
       </w:r>
       <w:r>
-        <w:t>된</w:t>
-      </w:r>
-      <w:r>
-        <w:rPr>
-          <w:rFonts w:hint="eastAsia"/>
-        </w:rPr>
-        <w:t xml:space="preserve">다. </w:t>
-      </w:r>
+        <w:rPr>
+          <w:rFonts w:hint="eastAsia"/>
+        </w:rPr>
+        <w:t>되며,</w:t>
+      </w:r>
+      <w:r>
+        <w:t xml:space="preserve"> </w:t>
+      </w:r>
+      <w:r>
+        <w:rPr>
+          <w:rFonts w:hint="eastAsia"/>
+        </w:rPr>
+        <w:t>수정을 요하지 않는다.</w:t>
+      </w:r>
+      <w:r>
+        <w:rPr>
+          <w:rFonts w:hint="eastAsia"/>
+        </w:rPr>
+        <w:t xml:space="preserve"> </w:t>
+      </w:r>
+      <w:r>
+        <w:rPr>
+          <w:rFonts w:hint="eastAsia"/>
+        </w:rPr>
+        <w:t xml:space="preserve">따라서 </w:t>
+      </w:r>
+      <w:proofErr w:type="spellStart"/>
+      <w:r>
+        <w:rPr>
+          <w:rFonts w:hint="eastAsia"/>
+        </w:rPr>
+        <w:t>구현되어있지</w:t>
+      </w:r>
+      <w:proofErr w:type="spellEnd"/>
+      <w:r>
+        <w:rPr>
+          <w:rFonts w:hint="eastAsia"/>
+        </w:rPr>
+        <w:t xml:space="preserve"> 않은 </w:t>
+      </w:r>
+      <w:r>
+        <w:t>virtual disk</w:t>
+      </w:r>
+      <w:r>
+        <w:rPr>
+          <w:rFonts w:hint="eastAsia"/>
+        </w:rPr>
+        <w:t xml:space="preserve">를 </w:t>
+      </w:r>
+      <w:r>
+        <w:t>만</w:t>
+      </w:r>
+      <w:r>
+        <w:rPr>
+          <w:rFonts w:hint="eastAsia"/>
+        </w:rPr>
+        <w:t xml:space="preserve">들어내는 </w:t>
+      </w:r>
+      <w:r>
+        <w:rPr>
+          <w:rFonts w:hint="eastAsia"/>
+        </w:rPr>
+        <w:t>기능이나 동기화 기능은</w:t>
+      </w:r>
+      <w:r>
+        <w:t xml:space="preserve"> </w:t>
+      </w:r>
+      <w:proofErr w:type="spellStart"/>
       <w:r>
         <w:rPr>
           <w:rFonts w:hint="eastAsia"/>
@@ -3504,71 +4021,236 @@
       <w:r>
         <w:t>intOS</w:t>
       </w:r>
-      <w:r>
-        <w:rPr>
-          <w:rFonts w:hint="eastAsia"/>
-        </w:rPr>
+      <w:proofErr w:type="spellEnd"/>
+      <w:r>
+        <w:rPr>
+          <w:rFonts w:hint="eastAsia"/>
+        </w:rPr>
+        <w:t>에서 구현해야 한다</w:t>
+      </w:r>
+      <w:r>
+        <w:rPr>
+          <w:rFonts w:hint="eastAsia"/>
+        </w:rPr>
+        <w:t>.</w:t>
+      </w:r>
+      <w:r>
         <w:t xml:space="preserve"> </w:t>
       </w:r>
       <w:r>
-        <w:t>명</w:t>
-      </w:r>
-      <w:r>
-        <w:rPr>
-          <w:rFonts w:hint="eastAsia"/>
-        </w:rPr>
-        <w:t xml:space="preserve">령어를 </w:t>
-      </w:r>
-      <w:r>
-        <w:t>이</w:t>
-      </w:r>
-      <w:r>
-        <w:rPr>
-          <w:rFonts w:hint="eastAsia"/>
-        </w:rPr>
-        <w:t xml:space="preserve">용해 </w:t>
-      </w:r>
-      <w:r>
-        <w:t>virtual disk</w:t>
-      </w:r>
-      <w:r>
-        <w:rPr>
-          <w:rFonts w:hint="eastAsia"/>
-        </w:rPr>
-        <w:t xml:space="preserve">를 </w:t>
-      </w:r>
-      <w:r>
-        <w:t>만</w:t>
-      </w:r>
-      <w:r>
-        <w:rPr>
-          <w:rFonts w:hint="eastAsia"/>
-        </w:rPr>
-        <w:t xml:space="preserve">들어내는 </w:t>
-      </w:r>
-      <w:r>
-        <w:t>작</w:t>
-      </w:r>
-      <w:r>
-        <w:rPr>
-          <w:rFonts w:hint="eastAsia"/>
-        </w:rPr>
-        <w:t xml:space="preserve">업이 </w:t>
-      </w:r>
-      <w:r>
-        <w:t>필</w:t>
-      </w:r>
-      <w:r>
-        <w:rPr>
-          <w:rFonts w:hint="eastAsia"/>
-        </w:rPr>
-        <w:t>요하다.</w:t>
+        <w:rPr>
+          <w:rFonts w:hint="eastAsia"/>
+        </w:rPr>
+        <w:t xml:space="preserve">프로젝트 </w:t>
+      </w:r>
+      <w:r>
+        <w:t>4</w:t>
+      </w:r>
+      <w:r>
+        <w:rPr>
+          <w:rFonts w:hint="eastAsia"/>
+        </w:rPr>
+        <w:t xml:space="preserve">에서 파일 시스템을 개선하기 전까지, 주어진 파일 시스템은 </w:t>
+      </w:r>
+      <w:r>
+        <w:rPr>
+          <w:rFonts w:hint="eastAsia"/>
+        </w:rPr>
+        <w:t>다음과 같은</w:t>
+      </w:r>
+      <w:r>
+        <w:rPr>
+          <w:rFonts w:hint="eastAsia"/>
+        </w:rPr>
+        <w:t xml:space="preserve"> 제약</w:t>
+      </w:r>
+      <w:r>
+        <w:rPr>
+          <w:rFonts w:hint="eastAsia"/>
+        </w:rPr>
+        <w:t>들</w:t>
+      </w:r>
+      <w:r>
+        <w:rPr>
+          <w:rFonts w:hint="eastAsia"/>
+        </w:rPr>
+        <w:t>을 가진다.</w:t>
       </w:r>
     </w:p>
     <w:p>
       <w:pPr>
-        <w:ind w:left="760"/>
-      </w:pPr>
+        <w:pStyle w:val="a3"/>
+        <w:numPr>
+          <w:ilvl w:val="0"/>
+          <w:numId w:val="9"/>
+        </w:numPr>
+        <w:ind w:leftChars="0"/>
+      </w:pPr>
+      <w:r>
+        <w:rPr>
+          <w:rFonts w:hint="eastAsia"/>
+        </w:rPr>
+        <w:t>내부 동기화가 없다.</w:t>
+      </w:r>
+      <w:r>
+        <w:t xml:space="preserve"> </w:t>
+      </w:r>
+      <w:r>
+        <w:rPr>
+          <w:rFonts w:hint="eastAsia"/>
+        </w:rPr>
+        <w:t>직접 동기화를 해주어야 한다.</w:t>
+      </w:r>
+    </w:p>
+    <w:p>
+      <w:pPr>
+        <w:pStyle w:val="a3"/>
+        <w:numPr>
+          <w:ilvl w:val="0"/>
+          <w:numId w:val="9"/>
+        </w:numPr>
+        <w:ind w:leftChars="0"/>
+      </w:pPr>
+      <w:r>
+        <w:rPr>
+          <w:rFonts w:hint="eastAsia"/>
+        </w:rPr>
+        <w:lastRenderedPageBreak/>
+        <w:t>파일 크기가 생성시에 고정된다.</w:t>
+      </w:r>
+      <w:r>
+        <w:t xml:space="preserve"> </w:t>
+      </w:r>
+      <w:r>
+        <w:rPr>
+          <w:rFonts w:hint="eastAsia"/>
+        </w:rPr>
+        <w:t>루트 디렉토리도 파일로 표시되기에,</w:t>
+      </w:r>
+      <w:r>
+        <w:t xml:space="preserve"> </w:t>
+      </w:r>
+      <w:r>
+        <w:rPr>
+          <w:rFonts w:hint="eastAsia"/>
+        </w:rPr>
+        <w:t>만들 수 있는 파일의 개수가 제한된다.</w:t>
+      </w:r>
+    </w:p>
+    <w:p>
+      <w:pPr>
+        <w:pStyle w:val="a3"/>
+        <w:numPr>
+          <w:ilvl w:val="0"/>
+          <w:numId w:val="9"/>
+        </w:numPr>
+        <w:ind w:leftChars="0"/>
+      </w:pPr>
+      <w:r>
+        <w:rPr>
+          <w:rFonts w:hint="eastAsia"/>
+        </w:rPr>
+        <w:t>파일 데이터가 저장될 시 단일 범위에서 할당된다.</w:t>
+      </w:r>
+      <w:r>
+        <w:t xml:space="preserve"> </w:t>
+      </w:r>
+      <w:r>
+        <w:rPr>
+          <w:rFonts w:hint="eastAsia"/>
+        </w:rPr>
+        <w:t>연속된 섹터에서만 저장된다.</w:t>
+      </w:r>
+    </w:p>
+    <w:p>
+      <w:pPr>
+        <w:pStyle w:val="a3"/>
+        <w:numPr>
+          <w:ilvl w:val="0"/>
+          <w:numId w:val="9"/>
+        </w:numPr>
+        <w:ind w:leftChars="0"/>
+      </w:pPr>
+      <w:r>
+        <w:rPr>
+          <w:rFonts w:hint="eastAsia"/>
+        </w:rPr>
+        <w:t>하위 디렉토리가 없다</w:t>
+      </w:r>
+    </w:p>
+    <w:p>
+      <w:pPr>
+        <w:pStyle w:val="a3"/>
+        <w:numPr>
+          <w:ilvl w:val="0"/>
+          <w:numId w:val="9"/>
+        </w:numPr>
+        <w:ind w:leftChars="0"/>
+      </w:pPr>
+      <w:r>
+        <w:rPr>
+          <w:rFonts w:hint="eastAsia"/>
+        </w:rPr>
+        <w:t xml:space="preserve">파일 이름이 </w:t>
+      </w:r>
+      <w:r>
+        <w:t>14</w:t>
+      </w:r>
+      <w:r>
+        <w:rPr>
+          <w:rFonts w:hint="eastAsia"/>
+        </w:rPr>
+        <w:t>자로 제한된다.</w:t>
+      </w:r>
+    </w:p>
+    <w:p>
+      <w:pPr>
+        <w:rPr>
+          <w:rFonts w:hint="eastAsia"/>
+        </w:rPr>
+      </w:pPr>
+      <w:r>
+        <w:rPr>
+          <w:rFonts w:hint="eastAsia"/>
+        </w:rPr>
+        <w:t>또 다음과 같은 중요한 특징을 가진다.</w:t>
+      </w:r>
+    </w:p>
+    <w:p>
+      <w:pPr>
+        <w:pStyle w:val="a3"/>
+        <w:numPr>
+          <w:ilvl w:val="0"/>
+          <w:numId w:val="9"/>
+        </w:numPr>
+        <w:ind w:leftChars="0"/>
+      </w:pPr>
+      <w:r>
+        <w:rPr>
+          <w:rFonts w:hint="eastAsia"/>
+        </w:rPr>
+        <w:t>파일이 제거될 때,</w:t>
+      </w:r>
+      <w:r>
+        <w:t xml:space="preserve"> </w:t>
+      </w:r>
+      <w:r>
+        <w:rPr>
+          <w:rFonts w:hint="eastAsia"/>
+        </w:rPr>
+        <w:t>열려 있었다면 파일이 최종적으로 닫힐 때까지는 해당 블록이 할당 해제되지 않고,</w:t>
+      </w:r>
+      <w:r>
+        <w:t xml:space="preserve"> </w:t>
+      </w:r>
+      <w:r>
+        <w:rPr>
+          <w:rFonts w:hint="eastAsia"/>
+        </w:rPr>
+        <w:t>다른 스레드에서도 액세스할 수 있다.</w:t>
+      </w:r>
+      <w:bookmarkStart w:id="0" w:name="_GoBack"/>
+      <w:bookmarkEnd w:id="0"/>
     </w:p>
     <w:p/>
     <w:sectPr>
@@ -3582,8 +4264,8 @@
 </file>
 
 <file path=word/numbering.xml><?xml version="1.0" encoding="utf-8"?>
-<w:numbering xmlns:wpc="http://schemas.microsoft.com/office/word/2010/wordprocessingCanvas" xmlns:mo="http://schemas.microsoft.com/office/mac/office/2008/main" xmlns:mc="http://schemas.openxmlformats.org/markup-compatibility/2006" xmlns:mv="urn:schemas-microsoft-com:mac:vml" xmlns:o="urn:schemas-microsoft-com:office:office" xmlns:r="http://schemas.openxmlformats.org/officeDocument/2006/relationships" xmlns:m="http://schemas.openxmlformats.org/officeDocument/2006/math" xmlns:v="urn:schemas-microsoft-com:vml" xmlns:wp14="http://schemas.microsoft.com/office/word/2010/wordprocessingDrawing" xmlns:wp="http://schemas.openxmlformats.org/drawingml/2006/wordprocessingDrawing" xmlns:w10="urn:schemas-microsoft-com:office:word" xmlns:w="http://schemas.openxmlformats.org/wordprocessingml/2006/main" xmlns:w14="http://schemas.microsoft.com/office/word/2010/wordml" xmlns:w15="http://schemas.microsoft.com/office/word/2012/wordml" xmlns:wpg="http://schemas.microsoft.com/office/word/2010/wordprocessingGroup" xmlns:wpi="http://schemas.microsoft.com/office/word/2010/wordprocessingInk" xmlns:wne="http://schemas.microsoft.com/office/word/2006/wordml" xmlns:wps="http://schemas.microsoft.com/office/word/2010/wordprocessingShape" mc:Ignorable="w14 w15 wp14">
-  <w:abstractNum w:abstractNumId="0">
+<w:numbering xmlns:wpc="http://schemas.microsoft.com/office/word/2010/wordprocessingCanvas" xmlns:cx="http://schemas.microsoft.com/office/drawing/2014/chartex" xmlns:mc="http://schemas.openxmlformats.org/markup-compatibility/2006" xmlns:o="urn:schemas-microsoft-com:office:office" xmlns:r="http://schemas.openxmlformats.org/officeDocument/2006/relationships" xmlns:m="http://schemas.openxmlformats.org/officeDocument/2006/math" xmlns:v="urn:schemas-microsoft-com:vml" xmlns:wp14="http://schemas.microsoft.com/office/word/2010/wordprocessingDrawing" xmlns:wp="http://schemas.openxmlformats.org/drawingml/2006/wordprocessingDrawing" xmlns:w10="urn:schemas-microsoft-com:office:word" xmlns:w="http://schemas.openxmlformats.org/wordprocessingml/2006/main" xmlns:w14="http://schemas.microsoft.com/office/word/2010/wordml" xmlns:w15="http://schemas.microsoft.com/office/word/2012/wordml" xmlns:w16se="http://schemas.microsoft.com/office/word/2015/wordml/symex" xmlns:wpg="http://schemas.microsoft.com/office/word/2010/wordprocessingGroup" xmlns:wpi="http://schemas.microsoft.com/office/word/2010/wordprocessingInk" xmlns:wne="http://schemas.microsoft.com/office/word/2006/wordml" xmlns:wps="http://schemas.microsoft.com/office/word/2010/wordprocessingShape" mc:Ignorable="w14 w15 w16se wp14">
+  <w:abstractNum w:abstractNumId="0" w15:restartNumberingAfterBreak="0">
     <w:nsid w:val="03AD3D4D"/>
     <w:multiLevelType w:val="hybridMultilevel"/>
     <w:tmpl w:val="0E2022BC"/>
@@ -3672,7 +4354,7 @@
       </w:pPr>
     </w:lvl>
   </w:abstractNum>
-  <w:abstractNum w:abstractNumId="1">
+  <w:abstractNum w:abstractNumId="1" w15:restartNumberingAfterBreak="0">
     <w:nsid w:val="1FDF7577"/>
     <w:multiLevelType w:val="hybridMultilevel"/>
     <w:tmpl w:val="4C40AA4A"/>
@@ -3785,7 +4467,7 @@
       </w:rPr>
     </w:lvl>
   </w:abstractNum>
-  <w:abstractNum w:abstractNumId="2">
+  <w:abstractNum w:abstractNumId="2" w15:restartNumberingAfterBreak="0">
     <w:nsid w:val="27082805"/>
     <w:multiLevelType w:val="hybridMultilevel"/>
     <w:tmpl w:val="EE7A5C88"/>
@@ -3874,7 +4556,7 @@
       </w:pPr>
     </w:lvl>
   </w:abstractNum>
-  <w:abstractNum w:abstractNumId="3">
+  <w:abstractNum w:abstractNumId="3" w15:restartNumberingAfterBreak="0">
     <w:nsid w:val="27A3645B"/>
     <w:multiLevelType w:val="hybridMultilevel"/>
     <w:tmpl w:val="C4EE5BA0"/>
@@ -3963,7 +4645,7 @@
       </w:pPr>
     </w:lvl>
   </w:abstractNum>
-  <w:abstractNum w:abstractNumId="4">
+  <w:abstractNum w:abstractNumId="4" w15:restartNumberingAfterBreak="0">
     <w:nsid w:val="3B305B00"/>
     <w:multiLevelType w:val="hybridMultilevel"/>
     <w:tmpl w:val="48323E38"/>
@@ -4076,7 +4758,7 @@
       </w:rPr>
     </w:lvl>
   </w:abstractNum>
-  <w:abstractNum w:abstractNumId="5">
+  <w:abstractNum w:abstractNumId="5" w15:restartNumberingAfterBreak="0">
     <w:nsid w:val="4D3E0546"/>
     <w:multiLevelType w:val="hybridMultilevel"/>
     <w:tmpl w:val="402681E4"/>
@@ -4165,7 +4847,7 @@
       </w:pPr>
     </w:lvl>
   </w:abstractNum>
-  <w:abstractNum w:abstractNumId="6">
+  <w:abstractNum w:abstractNumId="6" w15:restartNumberingAfterBreak="0">
     <w:nsid w:val="53D13F1C"/>
     <w:multiLevelType w:val="hybridMultilevel"/>
     <w:tmpl w:val="C5C6E77C"/>
@@ -4278,7 +4960,7 @@
       </w:rPr>
     </w:lvl>
   </w:abstractNum>
-  <w:abstractNum w:abstractNumId="7">
+  <w:abstractNum w:abstractNumId="7" w15:restartNumberingAfterBreak="0">
     <w:nsid w:val="61833D00"/>
     <w:multiLevelType w:val="hybridMultilevel"/>
     <w:tmpl w:val="A6B86D9C"/>
@@ -4367,7 +5049,7 @@
       </w:pPr>
     </w:lvl>
   </w:abstractNum>
-  <w:abstractNum w:abstractNumId="8">
+  <w:abstractNum w:abstractNumId="8" w15:restartNumberingAfterBreak="0">
     <w:nsid w:val="63B26B4D"/>
     <w:multiLevelType w:val="hybridMultilevel"/>
     <w:tmpl w:val="CDE207B0"/>
@@ -4487,7 +5169,7 @@
 </file>
 
 <file path=word/styles.xml><?xml version="1.0" encoding="utf-8"?>
-<w:styles xmlns:mc="http://schemas.openxmlformats.org/markup-compatibility/2006" xmlns:r="http://schemas.openxmlformats.org/officeDocument/2006/relationships" xmlns:w="http://schemas.openxmlformats.org/wordprocessingml/2006/main" xmlns:w14="http://schemas.microsoft.com/office/word/2010/wordml" xmlns:w15="http://schemas.microsoft.com/office/word/2012/wordml" mc:Ignorable="w14 w15">
+<w:styles xmlns:mc="http://schemas.openxmlformats.org/markup-compatibility/2006" xmlns:r="http://schemas.openxmlformats.org/officeDocument/2006/relationships" xmlns:w="http://schemas.openxmlformats.org/wordprocessingml/2006/main" xmlns:w14="http://schemas.microsoft.com/office/word/2010/wordml" xmlns:w15="http://schemas.microsoft.com/office/word/2012/wordml" xmlns:w16se="http://schemas.microsoft.com/office/word/2015/wordml/symex" mc:Ignorable="w14 w15 w16se">
   <w:docDefaults>
     <w:rPrDefault>
       <w:rPr>
@@ -4504,7 +5186,7 @@
       </w:pPr>
     </w:pPrDefault>
   </w:docDefaults>
-  <w:latentStyles w:defLockedState="0" w:defUIPriority="99" w:defSemiHidden="0" w:defUnhideWhenUsed="0" w:defQFormat="0" w:count="380">
+  <w:latentStyles w:defLockedState="0" w:defUIPriority="99" w:defSemiHidden="0" w:defUnhideWhenUsed="0" w:defQFormat="0" w:count="371">
     <w:lsdException w:name="Normal" w:uiPriority="0" w:qFormat="1"/>
     <w:lsdException w:name="heading 1" w:uiPriority="9" w:qFormat="1"/>
     <w:lsdException w:name="heading 2" w:semiHidden="1" w:uiPriority="9" w:unhideWhenUsed="1" w:qFormat="1"/>
@@ -4877,7 +5559,7 @@
     <w:lsdException w:name="List Table 6 Colorful Accent 6" w:uiPriority="51"/>
     <w:lsdException w:name="List Table 7 Colorful Accent 6" w:uiPriority="52"/>
   </w:latentStyles>
-  <w:style w:type="paragraph" w:default="1" w:styleId="Normal">
+  <w:style w:type="paragraph" w:default="1" w:styleId="a">
     <w:name w:val="Normal"/>
     <w:qFormat/>
     <w:pPr>
@@ -4887,13 +5569,13 @@
       <w:autoSpaceDN w:val="0"/>
     </w:pPr>
   </w:style>
-  <w:style w:type="character" w:default="1" w:styleId="DefaultParagraphFont">
+  <w:style w:type="character" w:default="1" w:styleId="a0">
     <w:name w:val="Default Paragraph Font"/>
     <w:uiPriority w:val="1"/>
     <w:semiHidden/>
     <w:unhideWhenUsed/>
   </w:style>
-  <w:style w:type="table" w:default="1" w:styleId="TableNormal">
+  <w:style w:type="table" w:default="1" w:styleId="a1">
     <w:name w:val="Normal Table"/>
     <w:uiPriority w:val="99"/>
     <w:semiHidden/>
@@ -4908,15 +5590,15 @@
       </w:tblCellMar>
     </w:tblPr>
   </w:style>
-  <w:style w:type="numbering" w:default="1" w:styleId="NoList">
+  <w:style w:type="numbering" w:default="1" w:styleId="a2">
     <w:name w:val="No List"/>
     <w:uiPriority w:val="99"/>
     <w:semiHidden/>
     <w:unhideWhenUsed/>
   </w:style>
-  <w:style w:type="paragraph" w:styleId="ListParagraph">
+  <w:style w:type="paragraph" w:styleId="a3">
     <w:name w:val="List Paragraph"/>
-    <w:basedOn w:val="Normal"/>
+    <w:basedOn w:val="a"/>
     <w:uiPriority w:val="34"/>
     <w:qFormat/>
     <w:rsid w:val="000754A7"/>
@@ -5193,7 +5875,7 @@
 </file>
 
 <file path=customXml/itemProps1.xml><?xml version="1.0" encoding="utf-8"?>
-<ds:datastoreItem xmlns:ds="http://schemas.openxmlformats.org/officeDocument/2006/customXml" ds:itemID="{AD0E94A9-D401-A942-AD2C-0397E6CB06E7}">
+<ds:datastoreItem xmlns:ds="http://schemas.openxmlformats.org/officeDocument/2006/customXml" ds:itemID="{AEDF29C6-CFE4-4E0C-9AB5-F9C1E2FB8DF4}">
   <ds:schemaRefs>
     <ds:schemaRef ds:uri="http://schemas.openxmlformats.org/officeDocument/2006/bibliography"/>
   </ds:schemaRefs>

</xml_diff>